<commit_message>
Don't rename files, METADATA is created afterwards
</commit_message>
<xml_diff>
--- a/webservice/tscanservice/tests/data/input-extension.docx
+++ b/webservice/tscanservice/tests/data/input-extension.docx
@@ -31,12 +31,6 @@
           <w:lang w:val="en-US"/>
         </w:rPr>
         <w:t>x</w:t>
-      </w:r>
-      <w:r>
-        <w:rPr>
-          <w:lang w:val="en-US"/>
-        </w:rPr>
-        <w:t>.txt</w:t>
       </w:r>
     </w:p>
     <w:sectPr>

</xml_diff>